<commit_message>
update use case, especificação,relatorio
</commit_message>
<xml_diff>
--- a/2ª Fase/relatorio_fase2.docx
+++ b/2ª Fase/relatorio_fase2.docx
@@ -8939,6 +8939,8 @@
         </w:rPr>
         <w:t xml:space="preserve"> batata.</w:t>
       </w:r>
+      <w:bookmarkStart w:id="12" w:name="_GoBack"/>
+      <w:bookmarkEnd w:id="12"/>
     </w:p>
     <w:p>
       <w:pPr>
@@ -8964,37 +8966,136 @@
           <w:lang w:val="pt-PT"/>
         </w:rPr>
       </w:pPr>
-      <w:r>
-        <w:rPr>
-          <w:lang w:val="pt-PT"/>
-        </w:rPr>
-        <w:t>[</w:t>
-      </w:r>
-      <w:r>
-        <w:rPr>
-          <w:lang w:val="pt-PT"/>
-        </w:rPr>
-        <w:t>Etiqueta</w:t>
-      </w:r>
-      <w:r>
-        <w:rPr>
-          <w:lang w:val="pt-PT"/>
-        </w:rPr>
-        <w:t>]</w:t>
-      </w:r>
-      <w:r>
-        <w:rPr>
-          <w:lang w:val="pt-PT"/>
-        </w:rPr>
-        <w:t xml:space="preserve"> +</w:t>
-      </w:r>
-      <w:r>
-        <w:rPr>
-          <w:lang w:val="pt-PT"/>
-        </w:rPr>
-        <w:t xml:space="preserve"> </w:t>
-      </w:r>
       <m:oMath>
+        <m:nary>
+          <m:naryPr>
+            <m:chr m:val="∑"/>
+            <m:limLoc m:val="undOvr"/>
+            <m:ctrlPr>
+              <w:rPr>
+                <w:rFonts w:ascii="Cambria Math" w:hAnsi="Cambria Math"/>
+                <w:i/>
+                <w:lang w:val="pt-PT"/>
+              </w:rPr>
+            </m:ctrlPr>
+          </m:naryPr>
+          <m:sub>
+            <m:r>
+              <w:rPr>
+                <w:rFonts w:ascii="Cambria Math" w:hAnsi="Cambria Math"/>
+                <w:lang w:val="pt-PT"/>
+              </w:rPr>
+              <m:t>1</m:t>
+            </m:r>
+          </m:sub>
+          <m:sup>
+            <m:r>
+              <w:rPr>
+                <w:rFonts w:ascii="Cambria Math" w:hAnsi="Cambria Math"/>
+                <w:lang w:val="pt-PT"/>
+              </w:rPr>
+              <m:t>n</m:t>
+            </m:r>
+          </m:sup>
+          <m:e>
+            <m:r>
+              <w:rPr>
+                <w:rFonts w:ascii="Cambria Math" w:hAnsi="Cambria Math"/>
+                <w:lang w:val="pt-PT"/>
+              </w:rPr>
+              <m:t>(</m:t>
+            </m:r>
+            <m:d>
+              <m:dPr>
+                <m:begChr m:val="["/>
+                <m:endChr m:val="]"/>
+                <m:ctrlPr>
+                  <w:rPr>
+                    <w:rFonts w:ascii="Cambria Math" w:hAnsi="Cambria Math"/>
+                    <w:i/>
+                    <w:lang w:val="pt-PT"/>
+                  </w:rPr>
+                </m:ctrlPr>
+              </m:dPr>
+              <m:e>
+                <m:r>
+                  <m:rPr>
+                    <m:sty m:val="p"/>
+                  </m:rPr>
+                  <w:rPr>
+                    <w:rFonts w:ascii="Cambria Math" w:hAnsi="Cambria Math"/>
+                    <w:lang w:val="pt-PT"/>
+                  </w:rPr>
+                  <m:t>Etiqueta</m:t>
+                </m:r>
+              </m:e>
+            </m:d>
+            <m:r>
+              <w:rPr>
+                <w:rFonts w:ascii="Cambria Math" w:hAnsi="Cambria Math"/>
+                <w:lang w:val="pt-PT"/>
+              </w:rPr>
+              <m:t xml:space="preserve">+ </m:t>
+            </m:r>
+            <m:nary>
+              <m:naryPr>
+                <m:chr m:val="∑"/>
+                <m:limLoc m:val="undOvr"/>
+                <m:ctrlPr>
+                  <w:rPr>
+                    <w:rFonts w:ascii="Cambria Math" w:hAnsi="Cambria Math"/>
+                    <w:i/>
+                    <w:lang w:val="pt-PT"/>
+                  </w:rPr>
+                </m:ctrlPr>
+              </m:naryPr>
+              <m:sub>
+                <m:r>
+                  <w:rPr>
+                    <w:rFonts w:ascii="Cambria Math" w:hAnsi="Cambria Math"/>
+                    <w:lang w:val="pt-PT"/>
+                  </w:rPr>
+                  <m:t>0</m:t>
+                </m:r>
+              </m:sub>
+              <m:sup>
+                <m:r>
+                  <w:rPr>
+                    <w:rFonts w:ascii="Cambria Math" w:hAnsi="Cambria Math"/>
+                    <w:lang w:val="pt-PT"/>
+                  </w:rPr>
+                  <m:t>n</m:t>
+                </m:r>
+              </m:sup>
+              <m:e>
+                <m:r>
+                  <m:rPr>
+                    <m:sty m:val="p"/>
+                  </m:rPr>
+                  <w:rPr>
+                    <w:rFonts w:ascii="Cambria Math" w:hAnsi="Cambria Math"/>
+                    <w:lang w:val="pt-PT"/>
+                  </w:rPr>
+                  <m:t>com [Constituinte</m:t>
+                </m:r>
+              </m:e>
+            </m:nary>
+            <m:r>
+              <w:rPr>
+                <w:rFonts w:ascii="Cambria Math" w:hAnsi="Cambria Math"/>
+                <w:lang w:val="pt-PT"/>
+              </w:rPr>
+              <m:t>]</m:t>
+            </m:r>
+          </m:e>
+        </m:nary>
+        <m:r>
+          <w:rPr>
+            <w:rFonts w:ascii="Cambria Math" w:hAnsi="Cambria Math"/>
+            <w:lang w:val="pt-PT"/>
+          </w:rPr>
+          <m:t xml:space="preserve">+ </m:t>
+        </m:r>
         <m:nary>
           <m:naryPr>
             <m:chr m:val="∑"/>
@@ -9034,7 +9135,17 @@
                 <w:rFonts w:ascii="Cambria Math" w:hAnsi="Cambria Math"/>
                 <w:lang w:val="pt-PT"/>
               </w:rPr>
-              <m:t>com [Constituinte</m:t>
+              <m:t>sem</m:t>
+            </m:r>
+            <m:r>
+              <m:rPr>
+                <m:sty m:val="p"/>
+              </m:rPr>
+              <w:rPr>
+                <w:rFonts w:ascii="Cambria Math" w:hAnsi="Cambria Math"/>
+                <w:lang w:val="pt-PT"/>
+              </w:rPr>
+              <m:t>[Constituinte</m:t>
             </m:r>
           </m:e>
         </m:nary>
@@ -9045,69 +9156,12 @@
           </w:rPr>
           <m:t>]</m:t>
         </m:r>
-      </m:oMath>
-      <w:r>
-        <w:rPr>
-          <w:lang w:val="pt-PT"/>
-        </w:rPr>
-        <w:t xml:space="preserve"> </w:t>
-      </w:r>
-      <w:r>
-        <w:rPr>
-          <w:lang w:val="pt-PT"/>
-        </w:rPr>
-        <w:t xml:space="preserve">+ </w:t>
-      </w:r>
-      <m:oMath>
-        <m:nary>
-          <m:naryPr>
-            <m:chr m:val="∑"/>
-            <m:limLoc m:val="undOvr"/>
-            <m:ctrlPr>
-              <w:rPr>
-                <w:rFonts w:ascii="Cambria Math" w:hAnsi="Cambria Math"/>
-                <w:i/>
-                <w:lang w:val="pt-PT"/>
-              </w:rPr>
-            </m:ctrlPr>
-          </m:naryPr>
-          <m:sub>
-            <m:r>
-              <w:rPr>
-                <w:rFonts w:ascii="Cambria Math" w:hAnsi="Cambria Math"/>
-                <w:lang w:val="pt-PT"/>
-              </w:rPr>
-              <m:t>0</m:t>
-            </m:r>
-          </m:sub>
-          <m:sup>
-            <m:r>
-              <w:rPr>
-                <w:rFonts w:ascii="Cambria Math" w:hAnsi="Cambria Math"/>
-                <w:lang w:val="pt-PT"/>
-              </w:rPr>
-              <m:t>n</m:t>
-            </m:r>
-          </m:sup>
-          <m:e>
-            <m:r>
-              <m:rPr>
-                <m:sty m:val="p"/>
-              </m:rPr>
-              <w:rPr>
-                <w:rFonts w:ascii="Cambria Math" w:hAnsi="Cambria Math"/>
-                <w:lang w:val="pt-PT"/>
-              </w:rPr>
-              <m:t>sem [Constituinte</m:t>
-            </m:r>
-          </m:e>
-        </m:nary>
         <m:r>
           <w:rPr>
             <w:rFonts w:ascii="Cambria Math" w:hAnsi="Cambria Math"/>
             <w:lang w:val="pt-PT"/>
           </w:rPr>
-          <m:t>]</m:t>
+          <m:t>)</m:t>
         </m:r>
       </m:oMath>
     </w:p>
@@ -10004,7 +10058,7 @@
       <w:pPr>
         <w:pStyle w:val="Ttulo1"/>
       </w:pPr>
-      <w:bookmarkStart w:id="12" w:name="_Toc476347908"/>
+      <w:bookmarkStart w:id="13" w:name="_Toc476347908"/>
       <w:r>
         <w:lastRenderedPageBreak/>
         <w:t>Modelação em UML</w:t>
@@ -10122,8 +10176,6 @@
         </w:rPr>
         <w:tab/>
       </w:r>
-      <w:bookmarkStart w:id="13" w:name="_GoBack"/>
-      <w:bookmarkEnd w:id="13"/>
     </w:p>
     <w:p>
       <w:pPr>
@@ -10260,7 +10312,7 @@
         <w:lastRenderedPageBreak/>
         <w:t>Conclusões e Trabalho Futuro</w:t>
       </w:r>
-      <w:bookmarkEnd w:id="12"/>
+      <w:bookmarkEnd w:id="13"/>
     </w:p>
     <w:p>
       <w:pPr>
@@ -10878,7 +10930,7 @@
         <w:rStyle w:val="Nmerodepgina"/>
         <w:noProof/>
       </w:rPr>
-      <w:t>20</w:t>
+      <w:t>19</w:t>
     </w:r>
     <w:r>
       <w:rPr>
@@ -15252,7 +15304,7 @@
 </file>
 
 <file path=customXml/itemProps1.xml><?xml version="1.0" encoding="utf-8"?>
-<ds:datastoreItem xmlns:ds="http://schemas.openxmlformats.org/officeDocument/2006/customXml" ds:itemID="{ACD1DC78-694F-4F68-AB48-9AC88A9E6024}">
+<ds:datastoreItem xmlns:ds="http://schemas.openxmlformats.org/officeDocument/2006/customXml" ds:itemID="{C5755672-B63C-4C12-ABD0-23F3E304B911}">
   <ds:schemaRefs>
     <ds:schemaRef ds:uri="http://schemas.openxmlformats.org/officeDocument/2006/bibliography"/>
   </ds:schemaRefs>

</xml_diff>